<commit_message>
Approx solved. Changes in ppt
</commit_message>
<xml_diff>
--- a/Apriori/my_tex/Доклад.docx
+++ b/Apriori/my_tex/Доклад.docx
@@ -7,7 +7,7 @@
         <w:spacing w:after="0"/>
       </w:pPr>
       <w:r>
-        <w:t>ОБЪЯСНЯЙ! А не рассказывай. Как в воскресной школе.</w:t>
+        <w:t>ОБЪЯСНЯЙ! А не рассказывай. Как в школе.</w:t>
       </w:r>
     </w:p>
     <w:p>
@@ -35,15 +35,10 @@
         <w:spacing w:after="0"/>
       </w:pPr>
       <w:r>
-        <w:t xml:space="preserve">Здравствуйте, уважаемые товарищи. Вашему вниманию предоставляется доклад рядового </w:t>
-      </w:r>
-      <w:proofErr w:type="spellStart"/>
-      <w:r>
-        <w:t>Костенчука</w:t>
-      </w:r>
-      <w:proofErr w:type="spellEnd"/>
-      <w:r>
-        <w:t xml:space="preserve"> Михаила на тему «</w:t>
+        <w:t>Товарищ полковник, уважаемые коллеги, в</w:t>
+      </w:r>
+      <w:r>
+        <w:t>ашему вниманию предоставляется доклад рядового Костенчука Михаила на тему «</w:t>
       </w:r>
       <w:r>
         <w:t>Поиск ассоциативных правил для оценки количества лесных пожаров в модели ANFIS</w:t>
@@ -164,11 +159,9 @@
       <w:r>
         <w:t xml:space="preserve"> </w:t>
       </w:r>
-      <w:proofErr w:type="spellStart"/>
       <w:r>
         <w:t>росстата</w:t>
       </w:r>
-      <w:proofErr w:type="spellEnd"/>
       <w:r>
         <w:t>, показанных на экране,</w:t>
       </w:r>
@@ -249,14 +242,12 @@
       <w:r>
         <w:t xml:space="preserve">А задачей – реализация алгоритма </w:t>
       </w:r>
-      <w:proofErr w:type="spellStart"/>
       <w:r>
         <w:rPr>
           <w:lang w:val="en-US"/>
         </w:rPr>
         <w:t>Apriori</w:t>
       </w:r>
-      <w:proofErr w:type="spellEnd"/>
       <w:r>
         <w:t>.</w:t>
       </w:r>
@@ -301,7 +292,10 @@
         <w:t xml:space="preserve">собой набор </w:t>
       </w:r>
       <w:r>
-        <w:t xml:space="preserve">временные ряды </w:t>
+        <w:t>временных рядов</w:t>
+      </w:r>
+      <w:r>
+        <w:t xml:space="preserve"> </w:t>
       </w:r>
       <w:r>
         <w:t>усреднённы</w:t>
@@ -406,7 +400,13 @@
         <w:t xml:space="preserve"> Сопо</w:t>
       </w:r>
       <w:r>
-        <w:t>ставив каждой характеристике региона</w:t>
+        <w:t xml:space="preserve">ставив каждой характеристике </w:t>
+      </w:r>
+      <w:r>
+        <w:t>среды</w:t>
+      </w:r>
+      <w:r>
+        <w:t xml:space="preserve"> одно из</w:t>
       </w:r>
       <w:r>
         <w:t xml:space="preserve"> 5 лингвистических значений.</w:t>
@@ -415,8 +415,19 @@
         <w:t xml:space="preserve"> </w:t>
       </w:r>
       <w:r>
-        <w:t>Например, температура может быть очень низкой, низкой, средней, высокой и очень высокой.</w:t>
-      </w:r>
+        <w:t>Например, температура может быть очень</w:t>
+      </w:r>
+      <w:r>
+        <w:t>_</w:t>
+      </w:r>
+      <w:r>
+        <w:t>низкой, низкой, средней, высокой и очень высокой.</w:t>
+      </w:r>
+      <w:r>
+        <w:t xml:space="preserve"> В дальнейшем для удобства мы сопоставляем каждому лингвистическому значению цифру от 1 до 5, где 1 – самое низкое значение, а 5 – самое высокое.</w:t>
+      </w:r>
+      <w:bookmarkStart w:id="0" w:name="_GoBack"/>
+      <w:bookmarkEnd w:id="0"/>
     </w:p>
     <w:p>
       <w:pPr>
@@ -463,7 +474,13 @@
         <w:spacing w:after="0"/>
       </w:pPr>
       <w:r>
-        <w:t>Перейдём к решению задачи. Ассоциативное правило – это</w:t>
+        <w:t xml:space="preserve">Перейдём к решению задачи. </w:t>
+      </w:r>
+      <w:r>
+        <w:t>В первую очередь необходимо понять, что такое ассоциативное правило. Э</w:t>
+      </w:r>
+      <w:r>
+        <w:t>то</w:t>
       </w:r>
       <w:r>
         <w:t xml:space="preserve"> </w:t>
@@ -547,14 +564,12 @@
       <w:r>
         <w:t xml:space="preserve">интеллектуального анализа данных </w:t>
       </w:r>
-      <w:proofErr w:type="spellStart"/>
       <w:r>
         <w:rPr>
           <w:lang w:val="en-US"/>
         </w:rPr>
         <w:t>Apriori</w:t>
       </w:r>
-      <w:proofErr w:type="spellEnd"/>
       <w:r>
         <w:t xml:space="preserve">. </w:t>
       </w:r>
@@ -628,6 +643,7 @@
         <w:rPr>
           <w:b/>
         </w:rPr>
+        <w:lastRenderedPageBreak/>
         <w:t>Слайд 8</w:t>
       </w:r>
       <w:r>
@@ -645,7 +661,6 @@
         <w:spacing w:after="0"/>
       </w:pPr>
       <w:r>
-        <w:lastRenderedPageBreak/>
         <w:t>На первом этапе все данные разбиваются на 5 таблиц</w:t>
       </w:r>
       <w:r>
@@ -670,7 +685,13 @@
         <w:t xml:space="preserve">, </w:t>
       </w:r>
       <w:r>
-        <w:t>при очень высоком, высоком среднем и низком.</w:t>
+        <w:t>при очень высоком, высоком</w:t>
+      </w:r>
+      <w:r>
+        <w:t>,</w:t>
+      </w:r>
+      <w:r>
+        <w:t xml:space="preserve"> среднем и низком.</w:t>
       </w:r>
     </w:p>
     <w:p>
@@ -715,7 +736,10 @@
         <w:t xml:space="preserve">. </w:t>
       </w:r>
       <w:r>
-        <w:t>И для простоты сократим её, заменив погодные условия на абстрактные символы «А,Б,В,Г» и оставив в ячейках таблицы только два значения</w:t>
+        <w:t>И для краткости</w:t>
+      </w:r>
+      <w:r>
+        <w:t xml:space="preserve"> сократим её, заменив погодные условия на абстрактные символы «А,Б,В,Г» и оставив в ячейках таблицы только два значения</w:t>
       </w:r>
       <w:r>
         <w:t>. Например</w:t>
@@ -736,13 +760,11 @@
         <w:t>, 0 –</w:t>
       </w:r>
       <w:r>
-        <w:t xml:space="preserve"> температура низкая и так же с остальными</w:t>
+        <w:t xml:space="preserve"> температура низкая</w:t>
       </w:r>
       <w:r>
         <w:t xml:space="preserve">. </w:t>
       </w:r>
-      <w:bookmarkStart w:id="0" w:name="_GoBack"/>
-      <w:bookmarkEnd w:id="0"/>
       <w:r>
         <w:t>О</w:t>
       </w:r>
@@ -752,14 +774,12 @@
       <w:r>
         <w:t xml:space="preserve"> алгоритма </w:t>
       </w:r>
-      <w:proofErr w:type="spellStart"/>
       <w:r>
         <w:rPr>
           <w:lang w:val="en-US"/>
         </w:rPr>
         <w:t>Apriori</w:t>
       </w:r>
-      <w:proofErr w:type="spellEnd"/>
       <w:r>
         <w:t xml:space="preserve"> является построение дерева </w:t>
       </w:r>
@@ -790,19 +810,7 @@
         <w:t xml:space="preserve"> базы данных</w:t>
       </w:r>
       <w:r>
-        <w:t>. Например, температура</w:t>
-      </w:r>
-      <w:r>
-        <w:t xml:space="preserve"> высокая, температура низкая</w:t>
-      </w:r>
-      <w:r>
-        <w:t>, влажность</w:t>
-      </w:r>
-      <w:r>
-        <w:t xml:space="preserve"> высокая</w:t>
-      </w:r>
-      <w:r>
-        <w:t xml:space="preserve"> и так далее. </w:t>
+        <w:t xml:space="preserve">. </w:t>
       </w:r>
       <w:r>
         <w:t>Здесь это А,Б,В,Г.</w:t>
@@ -827,7 +835,31 @@
         <w:spacing w:after="0"/>
       </w:pPr>
       <w:r>
-        <w:t>Дальше до тех пор пока это возможно к каждой вершине добавляются все термы лежащие на том же уровне и правее, чем эта вершина. Т.е. к вершине А добавляются вершины с термами Б, В, Г. А к вершине Б соответственно В и Г. К вершине В – вершина Г.</w:t>
+        <w:t xml:space="preserve">Дальше до тех пор </w:t>
+      </w:r>
+      <w:r>
+        <w:rPr>
+          <w:u w:val="single"/>
+        </w:rPr>
+        <w:t>пока это возможно</w:t>
+      </w:r>
+      <w:r>
+        <w:t xml:space="preserve"> </w:t>
+      </w:r>
+      <w:r>
+        <w:t xml:space="preserve">к каждой вершине добавляются все </w:t>
+      </w:r>
+      <w:r>
+        <w:t>вершины</w:t>
+      </w:r>
+      <w:r>
+        <w:t xml:space="preserve"> лежащие на</w:t>
+      </w:r>
+      <w:r>
+        <w:t xml:space="preserve"> том же уровне и правее</w:t>
+      </w:r>
+      <w:r>
+        <w:t>. Т.е. к вершине А добавляются вершины с термами Б, В, Г. А к вершине Б соответственно В и Г. К вершине В – вершина Г.</w:t>
       </w:r>
     </w:p>
     <w:p>
@@ -933,27 +965,73 @@
         <w:t>ри добавлении к набору дополнительного элемента, его поддержка не может увеличиться.</w:t>
       </w:r>
       <w:r>
-        <w:t xml:space="preserve"> Например, при добавлении к набору АБ терма В, частота набора может не измениться, если в каждом наборе АБ есть терм В, или </w:t>
-      </w:r>
-      <w:r>
-        <w:t>уменьшиться если этого терма нет</w:t>
-      </w:r>
-      <w:r>
+        <w:t xml:space="preserve"> Нап</w:t>
+      </w:r>
+      <w:r>
+        <w:t>ример, при добавлении к набору АВ</w:t>
+      </w:r>
+      <w:r>
+        <w:t xml:space="preserve"> </w:t>
+      </w:r>
+      <w:r>
+        <w:t>элемента Г</w:t>
+      </w:r>
+      <w:r>
+        <w:t xml:space="preserve">, частота набора может </w:t>
+      </w:r>
+      <w:r>
+        <w:t>либо не измениться, либо уменьшиться.</w:t>
+      </w:r>
+    </w:p>
+    <w:p>
+      <w:pPr>
+        <w:spacing w:after="0"/>
+        <w:rPr>
+          <w:b/>
+        </w:rPr>
+      </w:pPr>
+      <w:r>
+        <w:rPr>
+          <w:b/>
+        </w:rPr>
+        <w:t>Слайд 12</w:t>
+      </w:r>
+      <w:r>
+        <w:rPr>
+          <w:b/>
+        </w:rPr>
         <w:t>.</w:t>
       </w:r>
     </w:p>
     <w:p>
       <w:pPr>
         <w:spacing w:after="0"/>
-        <w:rPr>
-          <w:b/>
-        </w:rPr>
-      </w:pPr>
-      <w:r>
-        <w:rPr>
-          <w:b/>
-        </w:rPr>
-        <w:t>Слайд 12</w:t>
+      </w:pPr>
+      <w:r>
+        <w:t>Последним этапом работы алгоритма является обх</w:t>
+      </w:r>
+      <w:r>
+        <w:t>од дерева кандидатов в глубину для</w:t>
+      </w:r>
+      <w:r>
+        <w:t xml:space="preserve"> </w:t>
+      </w:r>
+      <w:r>
+        <w:t>составления правил. Каждый путь от корня к листу дерева является наиболее часто встречающимся набором. Т.е. предпосылкой к правилу. Результатом же правила записывается количество пожаров, соответствующее текущей таблице.</w:t>
+      </w:r>
+    </w:p>
+    <w:p>
+      <w:pPr>
+        <w:spacing w:after="0"/>
+        <w:rPr>
+          <w:b/>
+        </w:rPr>
+      </w:pPr>
+      <w:r>
+        <w:rPr>
+          <w:b/>
+        </w:rPr>
+        <w:t>Слайд 13</w:t>
       </w:r>
       <w:r>
         <w:rPr>
@@ -967,43 +1045,6 @@
         <w:spacing w:after="0"/>
       </w:pPr>
       <w:r>
-        <w:t>Последним этапом работы алгоритма является обх</w:t>
-      </w:r>
-      <w:r>
-        <w:t>од дерева кандидатов в глубину для</w:t>
-      </w:r>
-      <w:r>
-        <w:t xml:space="preserve"> </w:t>
-      </w:r>
-      <w:r>
-        <w:t>составления правил. Каждый путь от корня к листу дерева является наиболее часто встречающимся набором. Т.е. предпосылкой к правилу. Результатом же правила записывается количество пожаров, соответствующее текущей таблице.</w:t>
-      </w:r>
-    </w:p>
-    <w:p>
-      <w:pPr>
-        <w:spacing w:after="0"/>
-        <w:rPr>
-          <w:b/>
-        </w:rPr>
-      </w:pPr>
-      <w:r>
-        <w:rPr>
-          <w:b/>
-        </w:rPr>
-        <w:t>Слайд 13</w:t>
-      </w:r>
-      <w:r>
-        <w:rPr>
-          <w:b/>
-        </w:rPr>
-        <w:t>.</w:t>
-      </w:r>
-    </w:p>
-    <w:p>
-      <w:pPr>
-        <w:spacing w:after="0"/>
-      </w:pPr>
-      <w:r>
         <w:t>В результате</w:t>
       </w:r>
       <w:r>
@@ -1036,29 +1077,12 @@
     <w:p>
       <w:pPr>
         <w:spacing w:after="0"/>
-        <w:rPr>
-          <w:b/>
-        </w:rPr>
-      </w:pPr>
-      <w:r>
-        <w:rPr>
-          <w:b/>
-        </w:rPr>
-        <w:t>Слайд 14</w:t>
-      </w:r>
-      <w:r>
-        <w:rPr>
-          <w:b/>
-        </w:rPr>
-        <w:t>.</w:t>
-      </w:r>
-    </w:p>
-    <w:p>
-      <w:pPr>
-        <w:spacing w:after="0"/>
-      </w:pPr>
-      <w:r>
-        <w:t>Таким образом искомая цель достигнута и работа выполнена.</w:t>
+      </w:pPr>
+      <w:r>
+        <w:t>На этом мой доклад окончен, спасибо за внимание.</w:t>
+      </w:r>
+      <w:r>
+        <w:tab/>
       </w:r>
     </w:p>
     <w:sectPr>

</xml_diff>